<commit_message>
Being processing the EEG data for experiment 2
</commit_message>
<xml_diff>
--- a/VSS 2026 - Abstract.docx
+++ b/VSS 2026 - Abstract.docx
@@ -159,6 +159,21 @@
     </w:p>
     <w:p/>
     <w:p>
+      <w:pPr>
+        <w:rPr>
+          <w:i/>
+          <w:iCs/>
+        </w:rPr>
+      </w:pPr>
+      <w:r>
+        <w:rPr>
+          <w:i/>
+          <w:iCs/>
+        </w:rPr>
+        <w:t>Introduction</w:t>
+      </w:r>
+    </w:p>
+    <w:p>
       <w:r>
         <w:t xml:space="preserve">To integrate the </w:t>
       </w:r>
@@ -172,7 +187,13 @@
         <w:t xml:space="preserve"> into a single percept, </w:t>
       </w:r>
       <w:r>
-        <w:t xml:space="preserve">the visual system is thought to encode the monocular signals with summation and differencing channels. </w:t>
+        <w:t xml:space="preserve">the visual system is thought to encode monocular signals </w:t>
+      </w:r>
+      <w:r>
+        <w:t>through</w:t>
+      </w:r>
+      <w:r>
+        <w:t xml:space="preserve"> summation and differencing channels. </w:t>
       </w:r>
       <w:r>
         <w:t>Here</w:t>
@@ -184,107 +205,153 @@
         <w:t xml:space="preserve"> we </w:t>
       </w:r>
       <w:r>
-        <w:t>investigat</w:t>
-      </w:r>
-      <w:r>
-        <w:t xml:space="preserve">e </w:t>
-      </w:r>
-      <w:r>
-        <w:t xml:space="preserve">the ability of Steady-State Visually Evoked Potentials (SSVEPs) to record neural responses associated with </w:t>
-      </w:r>
-      <w:r>
-        <w:t xml:space="preserve">the </w:t>
-      </w:r>
-      <w:r>
-        <w:t>summation and differencing mechanisms. We measured responses to binocular noise stimuli with differing degrees of interocular correlation. Across the eyes, stimuli could oscillate from (</w:t>
-      </w:r>
-      <w:proofErr w:type="spellStart"/>
-      <w:r>
-        <w:t>i</w:t>
-      </w:r>
-      <w:proofErr w:type="spellEnd"/>
-      <w:r>
-        <w:t>) no correlation to perfect interocular correlation (i.e., the same image in both eyes), (ii) no correlation to perfect interocular correlation with a disparity cue, (iii) from no correlation to perfect interocular anticorrelation (i.e., opposite interocular contrast), and (iv) a control condition with no interocular correlation. A total of XX observers participated in the study</w:t>
+        <w:t xml:space="preserve">use </w:t>
+      </w:r>
+    </w:p>
+    <w:p>
+      <w:r>
+        <w:t xml:space="preserve">Steady-State Visually Evoked Potentials (SSVEPs) to </w:t>
+      </w:r>
+      <w:r>
+        <w:t>investigate the</w:t>
+      </w:r>
+      <w:r>
+        <w:t xml:space="preserve"> neural responses associated with summation and differencing mechanisms</w:t>
       </w:r>
       <w:r>
         <w:t xml:space="preserve">. </w:t>
-      </w:r>
-      <w:r>
-        <w:t>Responses to correlated stimuli showed a peak at the fundamental frequency (3Hz)</w:t>
-      </w:r>
-      <w:r>
-        <w:t>,</w:t>
-      </w:r>
-      <w:r>
-        <w:t xml:space="preserve"> </w:t>
-      </w:r>
-      <w:r>
-        <w:t xml:space="preserve">while adding </w:t>
-      </w:r>
-      <w:r>
-        <w:t xml:space="preserve">a disparity cue </w:t>
-      </w:r>
-      <w:r>
-        <w:t xml:space="preserve">led to a response at the fundamental and its second harmonic (6Hz). Surprisingly, no steady-state responses were found for interocular anticorrelation; signal-to-noise ratios at 3Hz were no different from those of the control condition. </w:t>
       </w:r>
     </w:p>
     <w:p/>
     <w:p>
-      <w:r>
-        <w:t xml:space="preserve">We modelled </w:t>
-      </w:r>
-      <w:r>
-        <w:t>our</w:t>
-      </w:r>
-      <w:r>
-        <w:t xml:space="preserve"> data using an image-based variant of the two-stage contrast gain control model of binocular summation. To generate SSVEPs</w:t>
-      </w:r>
-      <w:r>
-        <w:t xml:space="preserve"> dependent on interocular correlation, the noise images were filtered </w:t>
-      </w:r>
-      <w:r>
-        <w:t>with a bank of log-Gabor</w:t>
-      </w:r>
-      <w:r>
-        <w:t xml:space="preserve">s that had </w:t>
-      </w:r>
-      <w:r>
-        <w:t>preferred orientations ranging from 0</w:t>
-      </w:r>
-      <w:r>
-        <w:t>° to 165°</w:t>
-      </w:r>
-      <w:r>
-        <w:t>, in increments of 15</w:t>
-      </w:r>
-      <w:r>
-        <w:t>°</w:t>
-      </w:r>
-      <w:r>
-        <w:t>, and preferred spatial frequencies of 0.5, 1, 2, 4, 8, and 16 cycles/</w:t>
-      </w:r>
-      <w:r>
-        <w:rPr>
-          <w:vertAlign w:val="superscript"/>
-        </w:rPr>
-        <w:t>°</w:t>
+      <w:pPr>
+        <w:rPr>
+          <w:i/>
+          <w:iCs/>
+        </w:rPr>
+      </w:pPr>
+      <w:r>
+        <w:rPr>
+          <w:i/>
+          <w:iCs/>
+        </w:rPr>
+        <w:t>Description and results from experiment 1</w:t>
+      </w:r>
+    </w:p>
+    <w:p>
+      <w:r>
+        <w:t>We measured responses to binocular noise stimuli with differing degrees of interocular correlation. Across the eyes, stimuli could oscillate</w:t>
+      </w:r>
+      <w:r>
+        <w:t xml:space="preserve"> at a frequency of 3Hz</w:t>
+      </w:r>
+      <w:r>
+        <w:t xml:space="preserve"> from (</w:t>
+      </w:r>
+      <w:proofErr w:type="spellStart"/>
+      <w:r>
+        <w:t>i</w:t>
+      </w:r>
+      <w:proofErr w:type="spellEnd"/>
+      <w:r>
+        <w:t xml:space="preserve">) no correlation to perfect interocular correlation, (ii) no correlation to perfect interocular correlation with a disparity cue, (iii) from no correlation to perfect interocular anticorrelation (i.e., opposite interocular contrast), and (iv) a control condition with no interocular correlation. A total of </w:t>
+      </w:r>
+      <w:r>
+        <w:t>15</w:t>
+      </w:r>
+      <w:r>
+        <w:t xml:space="preserve"> observers participated in the study</w:t>
       </w:r>
       <w:r>
         <w:t xml:space="preserve">. </w:t>
       </w:r>
       <w:r>
-        <w:t xml:space="preserve">The monocular filter responses </w:t>
-      </w:r>
-      <w:r>
-        <w:t xml:space="preserve">underwent an early non-linearity and contrast gain control before binocular summation and binocular difference. The sum and difference responses were fed through a second non-linear and contrast gain control. The resulting output was Fourier transformed to generate model SSVEPs. </w:t>
+        <w:t>Responses to correlated stimuli showed a peak at the fundamental frequency (3Hz)</w:t>
+      </w:r>
+      <w:r>
+        <w:t>,</w:t>
+      </w:r>
+      <w:r>
+        <w:t xml:space="preserve"> </w:t>
+      </w:r>
+      <w:r>
+        <w:t xml:space="preserve">while adding </w:t>
+      </w:r>
+      <w:r>
+        <w:t xml:space="preserve">a disparity cue </w:t>
+      </w:r>
+      <w:r>
+        <w:t xml:space="preserve">led to a response at the fundamental and its second harmonic (6Hz). Surprisingly, no steady-state responses were found for interocular anticorrelation; signal-to-noise ratios at 3Hz were no different from those of the control condition. </w:t>
       </w:r>
     </w:p>
     <w:p/>
     <w:p>
-      <w:r>
-        <w:t>Explore the importance of the differencing channel</w:t>
+      <w:pPr>
+        <w:rPr>
+          <w:i/>
+          <w:iCs/>
+        </w:rPr>
+      </w:pPr>
+      <w:r>
+        <w:rPr>
+          <w:i/>
+          <w:iCs/>
+        </w:rPr>
+        <w:t>Description of a simple model</w:t>
       </w:r>
     </w:p>
+    <w:p>
+      <w:r>
+        <w:t xml:space="preserve">We modelled </w:t>
+      </w:r>
+      <w:r>
+        <w:t>our</w:t>
+      </w:r>
+      <w:r>
+        <w:t xml:space="preserve"> data using an image-based variant of the two-stage contrast gain control model of binocular summation. To generate SSVEPs</w:t>
+      </w:r>
+      <w:r>
+        <w:t xml:space="preserve"> dependent on interocular correlation, the noise images were filtered </w:t>
+      </w:r>
+      <w:r>
+        <w:t>with a bank of log-Gabor</w:t>
+      </w:r>
+      <w:r>
+        <w:t xml:space="preserve">s that had </w:t>
+      </w:r>
+      <w:r>
+        <w:t>preferred orientations ranging from 0</w:t>
+      </w:r>
+      <w:r>
+        <w:t>° to 165°</w:t>
+      </w:r>
+      <w:r>
+        <w:t>, in increments of 15</w:t>
+      </w:r>
+      <w:r>
+        <w:t>°</w:t>
+      </w:r>
+      <w:r>
+        <w:t>, and preferred spatial frequencies of 0.5, 1, 2, 4, 8, and 16 cycles/</w:t>
+      </w:r>
+      <w:r>
+        <w:rPr>
+          <w:vertAlign w:val="superscript"/>
+        </w:rPr>
+        <w:t>°</w:t>
+      </w:r>
+      <w:r>
+        <w:t xml:space="preserve">. </w:t>
+      </w:r>
+      <w:r>
+        <w:t xml:space="preserve">The monocular filter responses </w:t>
+      </w:r>
+      <w:r>
+        <w:t xml:space="preserve">underwent an early non-linearity and contrast gain control before binocular summation and binocular difference. The sum and difference responses were fed through a second non-linear and contrast gain control. The resulting output was Fourier transformed to generate model SSVEPs. </w:t>
+      </w:r>
+    </w:p>
+    <w:p/>
+    <w:p/>
     <w:sectPr>
       <w:pgSz w:w="12240" w:h="15840"/>
       <w:pgMar w:top="1440" w:right="1440" w:bottom="1440" w:left="1440" w:header="720" w:footer="720" w:gutter="0"/>
@@ -1218,6 +1285,71 @@
       <w:spacing w:val="5"/>
     </w:rPr>
   </w:style>
+  <w:style w:type="character" w:styleId="CommentReference">
+    <w:name w:val="annotation reference"/>
+    <w:basedOn w:val="DefaultParagraphFont"/>
+    <w:uiPriority w:val="99"/>
+    <w:semiHidden/>
+    <w:unhideWhenUsed/>
+    <w:rsid w:val="0049715F"/>
+    <w:rPr>
+      <w:sz w:val="16"/>
+      <w:szCs w:val="16"/>
+    </w:rPr>
+  </w:style>
+  <w:style w:type="paragraph" w:styleId="CommentText">
+    <w:name w:val="annotation text"/>
+    <w:basedOn w:val="Normal"/>
+    <w:link w:val="CommentTextChar"/>
+    <w:uiPriority w:val="99"/>
+    <w:semiHidden/>
+    <w:unhideWhenUsed/>
+    <w:rsid w:val="0049715F"/>
+    <w:rPr>
+      <w:sz w:val="20"/>
+      <w:szCs w:val="20"/>
+    </w:rPr>
+  </w:style>
+  <w:style w:type="character" w:customStyle="1" w:styleId="CommentTextChar">
+    <w:name w:val="Comment Text Char"/>
+    <w:basedOn w:val="DefaultParagraphFont"/>
+    <w:link w:val="CommentText"/>
+    <w:uiPriority w:val="99"/>
+    <w:semiHidden/>
+    <w:rsid w:val="0049715F"/>
+    <w:rPr>
+      <w:sz w:val="20"/>
+      <w:szCs w:val="20"/>
+    </w:rPr>
+  </w:style>
+  <w:style w:type="paragraph" w:styleId="CommentSubject">
+    <w:name w:val="annotation subject"/>
+    <w:basedOn w:val="CommentText"/>
+    <w:next w:val="CommentText"/>
+    <w:link w:val="CommentSubjectChar"/>
+    <w:uiPriority w:val="99"/>
+    <w:semiHidden/>
+    <w:unhideWhenUsed/>
+    <w:rsid w:val="0049715F"/>
+    <w:rPr>
+      <w:b/>
+      <w:bCs/>
+    </w:rPr>
+  </w:style>
+  <w:style w:type="character" w:customStyle="1" w:styleId="CommentSubjectChar">
+    <w:name w:val="Comment Subject Char"/>
+    <w:basedOn w:val="CommentTextChar"/>
+    <w:link w:val="CommentSubject"/>
+    <w:uiPriority w:val="99"/>
+    <w:semiHidden/>
+    <w:rsid w:val="0049715F"/>
+    <w:rPr>
+      <w:b/>
+      <w:bCs/>
+      <w:sz w:val="20"/>
+      <w:szCs w:val="20"/>
+    </w:rPr>
+  </w:style>
 </w:styles>
 </file>
 

</xml_diff>

<commit_message>
Abstract edits and added correlation figure
</commit_message>
<xml_diff>
--- a/VSS 2026 - Abstract.docx
+++ b/VSS 2026 - Abstract.docx
@@ -281,7 +281,19 @@
         <w:t xml:space="preserve">a disparity cue </w:t>
       </w:r>
       <w:r>
-        <w:t xml:space="preserve">led to a response at the fundamental and its second harmonic (6Hz). Surprisingly, no steady-state responses were found for interocular anticorrelation; signal-to-noise ratios at 3Hz were no different from those of the control condition. </w:t>
+        <w:t>led to a response at the fundamental and its second harmonic (6Hz).</w:t>
+      </w:r>
+      <w:r>
+        <w:t xml:space="preserve"> We measured stereoacuity in our observers and found that thresholds correlated strongly with the </w:t>
+      </w:r>
+      <w:r>
+        <w:t>SNRs</w:t>
+      </w:r>
+      <w:r>
+        <w:t xml:space="preserve"> of the fundamental frequency, but not with its second harmonic. </w:t>
+      </w:r>
+      <w:r>
+        <w:t xml:space="preserve">Surprisingly, no steady-state responses were found for interocular anticorrelation; signal-to-noise ratios at 3Hz were no different from those of the control condition. </w:t>
       </w:r>
     </w:p>
     <w:p/>
@@ -297,7 +309,21 @@
           <w:i/>
           <w:iCs/>
         </w:rPr>
-        <w:t>Description of a simple model</w:t>
+        <w:t xml:space="preserve">Description of a </w:t>
+      </w:r>
+      <w:r>
+        <w:rPr>
+          <w:i/>
+          <w:iCs/>
+        </w:rPr>
+        <w:t>generic</w:t>
+      </w:r>
+      <w:r>
+        <w:rPr>
+          <w:i/>
+          <w:iCs/>
+        </w:rPr>
+        <w:t xml:space="preserve"> model</w:t>
       </w:r>
     </w:p>
     <w:p>
@@ -308,50 +334,45 @@
         <w:t>our</w:t>
       </w:r>
       <w:r>
-        <w:t xml:space="preserve"> data using an image-based variant of the two-stage contrast gain control model of binocular summation. To generate SSVEPs</w:t>
-      </w:r>
-      <w:r>
-        <w:t xml:space="preserve"> dependent on interocular correlation, the noise images were filtered </w:t>
-      </w:r>
-      <w:r>
-        <w:t>with a bank of log-Gabor</w:t>
-      </w:r>
-      <w:r>
-        <w:t xml:space="preserve">s that had </w:t>
-      </w:r>
-      <w:r>
-        <w:t>preferred orientations ranging from 0</w:t>
-      </w:r>
-      <w:r>
-        <w:t>° to 165°</w:t>
-      </w:r>
-      <w:r>
-        <w:t>, in increments of 15</w:t>
-      </w:r>
-      <w:r>
-        <w:t>°</w:t>
-      </w:r>
-      <w:r>
-        <w:t>, and preferred spatial frequencies of 0.5, 1, 2, 4, 8, and 16 cycles/</w:t>
-      </w:r>
-      <w:r>
-        <w:rPr>
-          <w:vertAlign w:val="superscript"/>
-        </w:rPr>
-        <w:t>°</w:t>
-      </w:r>
-      <w:r>
-        <w:t xml:space="preserve">. </w:t>
-      </w:r>
-      <w:r>
-        <w:t xml:space="preserve">The monocular filter responses </w:t>
-      </w:r>
-      <w:r>
-        <w:t xml:space="preserve">underwent an early non-linearity and contrast gain control before binocular summation and binocular difference. The sum and difference responses were fed through a second non-linear and contrast gain control. The resulting output was Fourier transformed to generate model SSVEPs. </w:t>
+        <w:t xml:space="preserve"> data using an image-based variant of the two-stage contrast gain control model of binocular summation. </w:t>
+      </w:r>
+      <w:r>
+        <w:t>In this model, interocular correlation-dependent SSVEPs were generated from the responses of a bank of disparity-selective log-Gabor filters. The monocular filter responses were fed through a nonlinearity and contrast gain control, followed by binocular summation and binocular difference. The binocular sum and difference responses were fed through a second nonlinearity and binocular contrast gain control</w:t>
+      </w:r>
+      <w:r>
+        <w:t>,</w:t>
+      </w:r>
+      <w:r>
+        <w:t xml:space="preserve"> with the output Fourier</w:t>
+      </w:r>
+      <w:r>
+        <w:t>-</w:t>
+      </w:r>
+      <w:r>
+        <w:t xml:space="preserve">transformed to generate model SSVEPs. </w:t>
       </w:r>
     </w:p>
     <w:p/>
-    <w:p/>
+    <w:p>
+      <w:pPr>
+        <w:rPr>
+          <w:i/>
+          <w:iCs/>
+        </w:rPr>
+      </w:pPr>
+      <w:r>
+        <w:rPr>
+          <w:i/>
+          <w:iCs/>
+        </w:rPr>
+        <w:t>Conclusion</w:t>
+      </w:r>
+    </w:p>
+    <w:p>
+      <w:r>
+        <w:t xml:space="preserve">Neural responses to interocular correlation were measurable using SSVEP methods, yet responses to anticorrelation (differences) were not. </w:t>
+      </w:r>
+    </w:p>
     <w:sectPr>
       <w:pgSz w:w="12240" w:h="15840"/>
       <w:pgMar w:top="1440" w:right="1440" w:bottom="1440" w:left="1440" w:header="720" w:footer="720" w:gutter="0"/>

</xml_diff>